<commit_message>
Update Lab3-Create the records in Dynamics CRM with the blank canvas app using Patch function.docx
</commit_message>
<xml_diff>
--- a/Day 2 Power Packed Day with Power Canvas Apps/Lab Files/Lab3-Create the records in Dynamics CRM with the blank canvas app using Patch function.docx
+++ b/Day 2 Power Packed Day with Power Canvas Apps/Lab Files/Lab3-Create the records in Dynamics CRM with the blank canvas app using Patch function.docx
@@ -129,6 +129,234 @@
         </w:numPr>
       </w:pPr>
       <w:r>
+        <w:rPr>
+          <w:rFonts w:ascii="Helvetica" w:hAnsi="Helvetica" w:cs="Helvetica"/>
+          <w:color w:val="444444"/>
+          <w:sz w:val="21"/>
+          <w:szCs w:val="21"/>
+          <w:shd w:val="clear" w:color="auto" w:fill="FFFFFF"/>
+        </w:rPr>
+        <w:t>Here we are going to create the custom entity (</w:t>
+      </w:r>
+      <w:r>
+        <w:rPr>
+          <w:rStyle w:val="Strong"/>
+          <w:rFonts w:ascii="Helvetica" w:hAnsi="Helvetica" w:cs="Helvetica"/>
+          <w:color w:val="444444"/>
+          <w:sz w:val="21"/>
+          <w:szCs w:val="21"/>
+          <w:bdr w:val="none" w:sz="0" w:space="0" w:color="auto" w:frame="1"/>
+          <w:shd w:val="clear" w:color="auto" w:fill="FFFFFF"/>
+        </w:rPr>
+        <w:t>survey</w:t>
+      </w:r>
+      <w:r>
+        <w:rPr>
+          <w:rFonts w:ascii="Helvetica" w:hAnsi="Helvetica" w:cs="Helvetica"/>
+          <w:color w:val="444444"/>
+          <w:sz w:val="21"/>
+          <w:szCs w:val="21"/>
+          <w:shd w:val="clear" w:color="auto" w:fill="FFFFFF"/>
+        </w:rPr>
+        <w:t>) record in CRM. You can use other entity as well.</w:t>
+      </w:r>
+    </w:p>
+    <w:p>
+      <w:pPr>
+        <w:pStyle w:val="ListParagraph"/>
+        <w:numPr>
+          <w:ilvl w:val="0"/>
+          <w:numId w:val="2"/>
+        </w:numPr>
+      </w:pPr>
+      <w:r>
+        <w:rPr>
+          <w:rFonts w:ascii="Helvetica" w:hAnsi="Helvetica" w:cs="Helvetica"/>
+          <w:color w:val="444444"/>
+          <w:sz w:val="21"/>
+          <w:szCs w:val="21"/>
+          <w:shd w:val="clear" w:color="auto" w:fill="FFFFFF"/>
+        </w:rPr>
+        <w:t>Create a Survey Entity using common data service</w:t>
+      </w:r>
+      <w:r>
+        <w:rPr>
+          <w:rFonts w:ascii="Helvetica" w:hAnsi="Helvetica" w:cs="Helvetica"/>
+          <w:color w:val="444444"/>
+          <w:sz w:val="21"/>
+          <w:szCs w:val="21"/>
+          <w:shd w:val="clear" w:color="auto" w:fill="FFFFFF"/>
+        </w:rPr>
+        <w:t xml:space="preserve"> with below columns and refer the image below: -</w:t>
+      </w:r>
+    </w:p>
+    <w:p>
+      <w:pPr>
+        <w:pStyle w:val="ListParagraph"/>
+        <w:numPr>
+          <w:ilvl w:val="1"/>
+          <w:numId w:val="2"/>
+        </w:numPr>
+      </w:pPr>
+      <w:r>
+        <w:t>Name</w:t>
+      </w:r>
+    </w:p>
+    <w:p>
+      <w:pPr>
+        <w:pStyle w:val="ListParagraph"/>
+        <w:numPr>
+          <w:ilvl w:val="1"/>
+          <w:numId w:val="2"/>
+        </w:numPr>
+      </w:pPr>
+      <w:r>
+        <w:rPr>
+          <w:rFonts w:ascii="Helvetica" w:hAnsi="Helvetica" w:cs="Helvetica"/>
+          <w:color w:val="444444"/>
+          <w:sz w:val="21"/>
+          <w:szCs w:val="21"/>
+          <w:shd w:val="clear" w:color="auto" w:fill="FFFFFF"/>
+        </w:rPr>
+        <w:t>Account Name</w:t>
+      </w:r>
+    </w:p>
+    <w:p>
+      <w:pPr>
+        <w:pStyle w:val="ListParagraph"/>
+        <w:numPr>
+          <w:ilvl w:val="1"/>
+          <w:numId w:val="2"/>
+        </w:numPr>
+      </w:pPr>
+      <w:r>
+        <w:rPr>
+          <w:rFonts w:ascii="Helvetica" w:hAnsi="Helvetica" w:cs="Helvetica"/>
+          <w:color w:val="444444"/>
+          <w:sz w:val="21"/>
+          <w:szCs w:val="21"/>
+          <w:shd w:val="clear" w:color="auto" w:fill="FFFFFF"/>
+        </w:rPr>
+        <w:t>Email</w:t>
+      </w:r>
+    </w:p>
+    <w:p>
+      <w:pPr>
+        <w:pStyle w:val="ListParagraph"/>
+        <w:numPr>
+          <w:ilvl w:val="1"/>
+          <w:numId w:val="2"/>
+        </w:numPr>
+      </w:pPr>
+      <w:r>
+        <w:rPr>
+          <w:rFonts w:ascii="Helvetica" w:hAnsi="Helvetica" w:cs="Helvetica"/>
+          <w:color w:val="444444"/>
+          <w:sz w:val="21"/>
+          <w:szCs w:val="21"/>
+          <w:shd w:val="clear" w:color="auto" w:fill="FFFFFF"/>
+        </w:rPr>
+        <w:t>Signature</w:t>
+      </w:r>
+    </w:p>
+    <w:p>
+      <w:pPr>
+        <w:pStyle w:val="ListParagraph"/>
+        <w:numPr>
+          <w:ilvl w:val="1"/>
+          <w:numId w:val="2"/>
+        </w:numPr>
+      </w:pPr>
+      <w:r>
+        <w:rPr>
+          <w:rFonts w:ascii="Helvetica" w:hAnsi="Helvetica" w:cs="Helvetica"/>
+          <w:color w:val="444444"/>
+          <w:sz w:val="21"/>
+          <w:szCs w:val="21"/>
+          <w:shd w:val="clear" w:color="auto" w:fill="FFFFFF"/>
+        </w:rPr>
+        <w:t>Survey date</w:t>
+      </w:r>
+    </w:p>
+    <w:p>
+      <w:pPr>
+        <w:pStyle w:val="ListParagraph"/>
+        <w:numPr>
+          <w:ilvl w:val="1"/>
+          <w:numId w:val="2"/>
+        </w:numPr>
+      </w:pPr>
+      <w:r>
+        <w:t>Is survey done</w:t>
+      </w:r>
+    </w:p>
+    <w:p>
+      <w:pPr>
+        <w:pStyle w:val="ListParagraph"/>
+        <w:numPr>
+          <w:ilvl w:val="1"/>
+          <w:numId w:val="2"/>
+        </w:numPr>
+      </w:pPr>
+      <w:r>
+        <w:t>No of Employees</w:t>
+      </w:r>
+    </w:p>
+    <w:p>
+      <w:pPr>
+        <w:ind w:left="720"/>
+      </w:pPr>
+      <w:r>
+        <w:rPr>
+          <w:noProof/>
+        </w:rPr>
+        <w:lastRenderedPageBreak/>
+        <w:drawing>
+          <wp:inline distT="0" distB="0" distL="0" distR="0" wp14:anchorId="41340730" wp14:editId="093FC18E">
+            <wp:extent cx="4959350" cy="3191764"/>
+            <wp:effectExtent l="0" t="0" r="0" b="8890"/>
+            <wp:docPr id="22" name="Picture 22"/>
+            <wp:cNvGraphicFramePr>
+              <a:graphicFrameLocks xmlns:a="http://schemas.openxmlformats.org/drawingml/2006/main" noChangeAspect="1"/>
+            </wp:cNvGraphicFramePr>
+            <a:graphic xmlns:a="http://schemas.openxmlformats.org/drawingml/2006/main">
+              <a:graphicData uri="http://schemas.openxmlformats.org/drawingml/2006/picture">
+                <pic:pic xmlns:pic="http://schemas.openxmlformats.org/drawingml/2006/picture">
+                  <pic:nvPicPr>
+                    <pic:cNvPr id="1" name=""/>
+                    <pic:cNvPicPr/>
+                  </pic:nvPicPr>
+                  <pic:blipFill>
+                    <a:blip r:embed="rId6"/>
+                    <a:stretch>
+                      <a:fillRect/>
+                    </a:stretch>
+                  </pic:blipFill>
+                  <pic:spPr>
+                    <a:xfrm>
+                      <a:off x="0" y="0"/>
+                      <a:ext cx="4965152" cy="3195498"/>
+                    </a:xfrm>
+                    <a:prstGeom prst="rect">
+                      <a:avLst/>
+                    </a:prstGeom>
+                  </pic:spPr>
+                </pic:pic>
+              </a:graphicData>
+            </a:graphic>
+          </wp:inline>
+        </w:drawing>
+      </w:r>
+    </w:p>
+    <w:p>
+      <w:pPr>
+        <w:pStyle w:val="ListParagraph"/>
+        <w:numPr>
+          <w:ilvl w:val="0"/>
+          <w:numId w:val="2"/>
+        </w:numPr>
+      </w:pPr>
+      <w:r>
         <w:t>Click on Create an app and it will navigate to another screen. Then select Phone Layout under the blank Canvas blank.</w:t>
       </w:r>
     </w:p>
@@ -158,7 +386,7 @@
                     </pic:cNvPicPr>
                   </pic:nvPicPr>
                   <pic:blipFill>
-                    <a:blip r:embed="rId6">
+                    <a:blip r:embed="rId7">
                       <a:extLst>
                         <a:ext uri="{28A0092B-C50C-407E-A947-70E740481C1C}">
                           <a14:useLocalDpi xmlns:a14="http://schemas.microsoft.com/office/drawing/2010/main" val="0"/>
@@ -206,37 +434,7 @@
           <w:szCs w:val="21"/>
           <w:shd w:val="clear" w:color="auto" w:fill="FFFFFF"/>
         </w:rPr>
-        <w:t xml:space="preserve">A blank screen will </w:t>
-      </w:r>
-      <w:r>
-        <w:rPr>
-          <w:rFonts w:ascii="Helvetica" w:hAnsi="Helvetica" w:cs="Helvetica"/>
-          <w:color w:val="444444"/>
-          <w:sz w:val="21"/>
-          <w:szCs w:val="21"/>
-          <w:shd w:val="clear" w:color="auto" w:fill="FFFFFF"/>
-        </w:rPr>
-        <w:t>be appeared as below</w:t>
-      </w:r>
-      <w:r>
-        <w:rPr>
-          <w:rFonts w:ascii="Helvetica" w:hAnsi="Helvetica" w:cs="Helvetica"/>
-          <w:color w:val="444444"/>
-          <w:sz w:val="21"/>
-          <w:szCs w:val="21"/>
-          <w:shd w:val="clear" w:color="auto" w:fill="FFFFFF"/>
-        </w:rPr>
-        <w:t>. You can rename it if you want</w:t>
-      </w:r>
-      <w:r>
-        <w:rPr>
-          <w:rFonts w:ascii="Helvetica" w:hAnsi="Helvetica" w:cs="Helvetica"/>
-          <w:color w:val="444444"/>
-          <w:sz w:val="21"/>
-          <w:szCs w:val="21"/>
-          <w:shd w:val="clear" w:color="auto" w:fill="FFFFFF"/>
-        </w:rPr>
-        <w:t>,</w:t>
+        <w:t>A blank screen will be appeared as below. You can rename it if you want,</w:t>
       </w:r>
     </w:p>
     <w:p>
@@ -266,7 +464,7 @@
                     </pic:cNvPicPr>
                   </pic:nvPicPr>
                   <pic:blipFill>
-                    <a:blip r:embed="rId7">
+                    <a:blip r:embed="rId8">
                       <a:extLst>
                         <a:ext uri="{28A0092B-C50C-407E-A947-70E740481C1C}">
                           <a14:useLocalDpi xmlns:a14="http://schemas.microsoft.com/office/drawing/2010/main" val="0"/>
@@ -319,58 +517,18 @@
     </w:p>
     <w:p>
       <w:pPr>
-        <w:pStyle w:val="ListParagraph"/>
-        <w:numPr>
-          <w:ilvl w:val="0"/>
-          <w:numId w:val="2"/>
-        </w:numPr>
-      </w:pPr>
-      <w:r>
-        <w:rPr>
-          <w:rFonts w:ascii="Helvetica" w:hAnsi="Helvetica" w:cs="Helvetica"/>
-          <w:color w:val="444444"/>
-          <w:sz w:val="21"/>
-          <w:szCs w:val="21"/>
-          <w:shd w:val="clear" w:color="auto" w:fill="FFFFFF"/>
-        </w:rPr>
-        <w:t>Here we are going to create the custom entity (</w:t>
-      </w:r>
-      <w:r>
-        <w:rPr>
-          <w:rStyle w:val="Strong"/>
-          <w:rFonts w:ascii="Helvetica" w:hAnsi="Helvetica" w:cs="Helvetica"/>
-          <w:color w:val="444444"/>
-          <w:sz w:val="21"/>
-          <w:szCs w:val="21"/>
-          <w:bdr w:val="none" w:sz="0" w:space="0" w:color="auto" w:frame="1"/>
-          <w:shd w:val="clear" w:color="auto" w:fill="FFFFFF"/>
-        </w:rPr>
-        <w:t>survey</w:t>
-      </w:r>
-      <w:r>
-        <w:rPr>
-          <w:rFonts w:ascii="Helvetica" w:hAnsi="Helvetica" w:cs="Helvetica"/>
-          <w:color w:val="444444"/>
-          <w:sz w:val="21"/>
-          <w:szCs w:val="21"/>
-          <w:shd w:val="clear" w:color="auto" w:fill="FFFFFF"/>
-        </w:rPr>
-        <w:t>) record in CRM. You can use other entity as well.</w:t>
-      </w:r>
-    </w:p>
-    <w:p>
-      <w:pPr>
         <w:ind w:left="720"/>
       </w:pPr>
+      <w:bookmarkStart w:id="0" w:name="_GoBack"/>
+      <w:bookmarkEnd w:id="0"/>
       <w:r>
         <w:rPr>
           <w:noProof/>
         </w:rPr>
-        <w:lastRenderedPageBreak/>
         <w:drawing>
-          <wp:inline distT="0" distB="0" distL="0" distR="0" wp14:anchorId="2642F398" wp14:editId="48A7991D">
-            <wp:extent cx="5219700" cy="4895850"/>
-            <wp:effectExtent l="0" t="0" r="0" b="0"/>
+          <wp:inline distT="0" distB="0" distL="0" distR="0" wp14:anchorId="2642F398" wp14:editId="3866A1B4">
+            <wp:extent cx="4222750" cy="3960755"/>
+            <wp:effectExtent l="0" t="0" r="6350" b="1905"/>
             <wp:docPr id="4" name="Picture 4" descr="Create records in Dynamics 365 with Canvas PowerApp"/>
             <wp:cNvGraphicFramePr>
               <a:graphicFrameLocks xmlns:a="http://schemas.openxmlformats.org/drawingml/2006/main" noChangeAspect="1"/>
@@ -385,7 +543,7 @@
                     </pic:cNvPicPr>
                   </pic:nvPicPr>
                   <pic:blipFill>
-                    <a:blip r:embed="rId8">
+                    <a:blip r:embed="rId9">
                       <a:extLst>
                         <a:ext uri="{28A0092B-C50C-407E-A947-70E740481C1C}">
                           <a14:useLocalDpi xmlns:a14="http://schemas.microsoft.com/office/drawing/2010/main" val="0"/>
@@ -400,7 +558,7 @@
                   <pic:spPr bwMode="auto">
                     <a:xfrm>
                       <a:off x="0" y="0"/>
-                      <a:ext cx="5219700" cy="4895850"/>
+                      <a:ext cx="4227108" cy="3964842"/>
                     </a:xfrm>
                     <a:prstGeom prst="rect">
                       <a:avLst/>
@@ -444,7 +602,7 @@
                     </pic:cNvPicPr>
                   </pic:nvPicPr>
                   <pic:blipFill>
-                    <a:blip r:embed="rId9">
+                    <a:blip r:embed="rId10">
                       <a:extLst>
                         <a:ext uri="{28A0092B-C50C-407E-A947-70E740481C1C}">
                           <a14:useLocalDpi xmlns:a14="http://schemas.microsoft.com/office/drawing/2010/main" val="0"/>
@@ -577,17 +735,7 @@
           <w:szCs w:val="21"/>
           <w:shd w:val="clear" w:color="auto" w:fill="FFFFFF"/>
         </w:rPr>
-        <w:t>C</w:t>
-      </w:r>
-      <w:r>
-        <w:rPr>
-          <w:rFonts w:ascii="Helvetica" w:hAnsi="Helvetica" w:cs="Helvetica"/>
-          <w:color w:val="444444"/>
-          <w:sz w:val="21"/>
-          <w:szCs w:val="21"/>
-          <w:shd w:val="clear" w:color="auto" w:fill="FFFFFF"/>
-        </w:rPr>
-        <w:t>onfigure the Account Lookup</w:t>
+        <w:t>Configure the Account Lookup</w:t>
       </w:r>
     </w:p>
     <w:p>
@@ -652,29 +800,7 @@
           <w:szCs w:val="21"/>
           <w:bdr w:val="none" w:sz="0" w:space="0" w:color="auto" w:frame="1"/>
         </w:rPr>
-        <w:t xml:space="preserve">Go to Insert -&gt; New </w:t>
-      </w:r>
-      <w:r>
-        <w:rPr>
-          <w:rStyle w:val="Strong"/>
-          <w:rFonts w:ascii="Helvetica" w:hAnsi="Helvetica" w:cs="Helvetica"/>
-          <w:color w:val="444444"/>
-          <w:sz w:val="21"/>
-          <w:szCs w:val="21"/>
-          <w:bdr w:val="none" w:sz="0" w:space="0" w:color="auto" w:frame="1"/>
-        </w:rPr>
-        <w:t>Screen -</w:t>
-      </w:r>
-      <w:r>
-        <w:rPr>
-          <w:rStyle w:val="Strong"/>
-          <w:rFonts w:ascii="Helvetica" w:hAnsi="Helvetica" w:cs="Helvetica"/>
-          <w:color w:val="444444"/>
-          <w:sz w:val="21"/>
-          <w:szCs w:val="21"/>
-          <w:bdr w:val="none" w:sz="0" w:space="0" w:color="auto" w:frame="1"/>
-        </w:rPr>
-        <w:t>&gt; select Blank Screen</w:t>
+        <w:t>Go to Insert -&gt; New Screen -&gt; select Blank Screen</w:t>
       </w:r>
       <w:r>
         <w:rPr>
@@ -813,7 +939,6 @@
         </w:rPr>
         <w:t>Set </w:t>
       </w:r>
-      <w:proofErr w:type="gramStart"/>
       <w:r>
         <w:rPr>
           <w:rStyle w:val="Strong"/>
@@ -823,19 +948,7 @@
           <w:szCs w:val="21"/>
           <w:bdr w:val="none" w:sz="0" w:space="0" w:color="auto" w:frame="1"/>
         </w:rPr>
-        <w:t>On</w:t>
-      </w:r>
-      <w:proofErr w:type="gramEnd"/>
-      <w:r>
-        <w:rPr>
-          <w:rStyle w:val="Strong"/>
-          <w:rFonts w:ascii="Helvetica" w:hAnsi="Helvetica" w:cs="Helvetica"/>
-          <w:color w:val="444444"/>
-          <w:sz w:val="21"/>
-          <w:szCs w:val="21"/>
-          <w:bdr w:val="none" w:sz="0" w:space="0" w:color="auto" w:frame="1"/>
-        </w:rPr>
-        <w:t xml:space="preserve"> Select</w:t>
+        <w:t>On Select</w:t>
       </w:r>
       <w:r>
         <w:rPr>
@@ -863,7 +976,6 @@
           <w:szCs w:val="16"/>
         </w:rPr>
       </w:pPr>
-      <w:proofErr w:type="gramStart"/>
       <w:r>
         <w:rPr>
           <w:rFonts w:ascii="Helvetica" w:hAnsi="Helvetica" w:cs="Helvetica"/>
@@ -873,10 +985,8 @@
           <w:sz w:val="16"/>
           <w:szCs w:val="16"/>
         </w:rPr>
-        <w:t>Navigate(</w:t>
-      </w:r>
-      <w:proofErr w:type="spellStart"/>
-      <w:proofErr w:type="gramEnd"/>
+        <w:t>Navigate(AccountLookup,ScreenTransition.Fade,{searchAccName : TextInputSelectAccount_3.Text }) ;Clear(SelectedAccountRecord )</w:t>
+      </w:r>
       <w:r>
         <w:rPr>
           <w:rFonts w:ascii="Helvetica" w:hAnsi="Helvetica" w:cs="Helvetica"/>
@@ -886,67 +996,7 @@
           <w:sz w:val="16"/>
           <w:szCs w:val="16"/>
         </w:rPr>
-        <w:t>AccountLookup,ScreenTransition.Fade</w:t>
-      </w:r>
-      <w:proofErr w:type="spellEnd"/>
-      <w:r>
-        <w:rPr>
-          <w:rFonts w:ascii="Helvetica" w:hAnsi="Helvetica" w:cs="Helvetica"/>
-          <w:i/>
-          <w:iCs/>
-          <w:color w:val="444444"/>
-          <w:sz w:val="16"/>
-          <w:szCs w:val="16"/>
-        </w:rPr>
-        <w:t>,{</w:t>
-      </w:r>
-      <w:proofErr w:type="spellStart"/>
-      <w:r>
-        <w:rPr>
-          <w:rFonts w:ascii="Helvetica" w:hAnsi="Helvetica" w:cs="Helvetica"/>
-          <w:i/>
-          <w:iCs/>
-          <w:color w:val="444444"/>
-          <w:sz w:val="16"/>
-          <w:szCs w:val="16"/>
-        </w:rPr>
-        <w:t>searchAccName</w:t>
-      </w:r>
-      <w:proofErr w:type="spellEnd"/>
-      <w:r>
-        <w:rPr>
-          <w:rFonts w:ascii="Helvetica" w:hAnsi="Helvetica" w:cs="Helvetica"/>
-          <w:i/>
-          <w:iCs/>
-          <w:color w:val="444444"/>
-          <w:sz w:val="16"/>
-          <w:szCs w:val="16"/>
-        </w:rPr>
-        <w:t xml:space="preserve"> : TextInputSelectAccount_3.Text }) ;Clear(</w:t>
-      </w:r>
-      <w:proofErr w:type="spellStart"/>
-      <w:r>
-        <w:rPr>
-          <w:rFonts w:ascii="Helvetica" w:hAnsi="Helvetica" w:cs="Helvetica"/>
-          <w:i/>
-          <w:iCs/>
-          <w:color w:val="444444"/>
-          <w:sz w:val="16"/>
-          <w:szCs w:val="16"/>
-        </w:rPr>
-        <w:t>SelectedAccountRecord</w:t>
-      </w:r>
-      <w:proofErr w:type="spellEnd"/>
-      <w:r>
-        <w:rPr>
-          <w:rFonts w:ascii="Helvetica" w:hAnsi="Helvetica" w:cs="Helvetica"/>
-          <w:i/>
-          <w:iCs/>
-          <w:color w:val="444444"/>
-          <w:sz w:val="16"/>
-          <w:szCs w:val="16"/>
-        </w:rPr>
-        <w:t xml:space="preserve"> )</w:t>
+        <w:t xml:space="preserve"> </w:t>
       </w:r>
     </w:p>
     <w:p>
@@ -988,7 +1038,7 @@
                     </pic:cNvPicPr>
                   </pic:nvPicPr>
                   <pic:blipFill>
-                    <a:blip r:embed="rId10" cstate="print">
+                    <a:blip r:embed="rId11" cstate="print">
                       <a:extLst>
                         <a:ext uri="{28A0092B-C50C-407E-A947-70E740481C1C}">
                           <a14:useLocalDpi xmlns:a14="http://schemas.microsoft.com/office/drawing/2010/main" val="0"/>
@@ -1036,31 +1086,8 @@
           <w:szCs w:val="21"/>
           <w:shd w:val="clear" w:color="auto" w:fill="FFFFFF"/>
         </w:rPr>
-        <w:t xml:space="preserve">Here we are navigating the screen to select the Account record </w:t>
-      </w:r>
-      <w:proofErr w:type="gramStart"/>
-      <w:r>
-        <w:rPr>
-          <w:rFonts w:ascii="Helvetica" w:hAnsi="Helvetica" w:cs="Helvetica"/>
-          <w:color w:val="444444"/>
-          <w:sz w:val="21"/>
-          <w:szCs w:val="21"/>
-          <w:shd w:val="clear" w:color="auto" w:fill="FFFFFF"/>
-        </w:rPr>
-        <w:t>and also</w:t>
-      </w:r>
-      <w:proofErr w:type="gramEnd"/>
-      <w:r>
-        <w:rPr>
-          <w:rFonts w:ascii="Helvetica" w:hAnsi="Helvetica" w:cs="Helvetica"/>
-          <w:color w:val="444444"/>
-          <w:sz w:val="21"/>
-          <w:szCs w:val="21"/>
-          <w:shd w:val="clear" w:color="auto" w:fill="FFFFFF"/>
-        </w:rPr>
-        <w:t xml:space="preserve"> passing the value as </w:t>
-      </w:r>
-      <w:proofErr w:type="spellStart"/>
+        <w:t>Here we are navigating the screen to select the Account record and also passing the value as </w:t>
+      </w:r>
       <w:r>
         <w:rPr>
           <w:rStyle w:val="Strong"/>
@@ -1073,7 +1100,6 @@
         </w:rPr>
         <w:t>SearchAccName</w:t>
       </w:r>
-      <w:proofErr w:type="spellEnd"/>
       <w:r>
         <w:rPr>
           <w:rFonts w:ascii="Helvetica" w:hAnsi="Helvetica" w:cs="Helvetica"/>
@@ -1146,7 +1172,6 @@
           <w:szCs w:val="16"/>
         </w:rPr>
       </w:pPr>
-      <w:proofErr w:type="gramStart"/>
       <w:r>
         <w:rPr>
           <w:rFonts w:ascii="Helvetica" w:hAnsi="Helvetica" w:cs="Helvetica"/>
@@ -1154,35 +1179,7 @@
           <w:sz w:val="16"/>
           <w:szCs w:val="16"/>
         </w:rPr>
-        <w:t>If(</w:t>
-      </w:r>
-      <w:proofErr w:type="gramEnd"/>
-      <w:r>
-        <w:rPr>
-          <w:rFonts w:ascii="Helvetica" w:hAnsi="Helvetica" w:cs="Helvetica"/>
-          <w:color w:val="444444"/>
-          <w:sz w:val="16"/>
-          <w:szCs w:val="16"/>
-        </w:rPr>
-        <w:t>IsBlank(First(SelectedAccountRecord</w:t>
-      </w:r>
-      <w:r>
-        <w:rPr>
-          <w:rFonts w:ascii="Helvetica" w:hAnsi="Helvetica" w:cs="Helvetica"/>
-          <w:color w:val="444444"/>
-          <w:sz w:val="16"/>
-          <w:szCs w:val="16"/>
-        </w:rPr>
-        <w:t>)</w:t>
-      </w:r>
-      <w:r>
-        <w:rPr>
-          <w:rFonts w:ascii="Helvetica" w:hAnsi="Helvetica" w:cs="Helvetica"/>
-          <w:color w:val="444444"/>
-          <w:sz w:val="16"/>
-          <w:szCs w:val="16"/>
-        </w:rPr>
-        <w:t>.account.accountid),Blank(),First(SelectedAccountRecord ).account.name)</w:t>
+        <w:t>If(IsBlank(First(SelectedAccountRecord).account.accountid),Blank(),First(SelectedAccountRecord ).account.name)</w:t>
       </w:r>
     </w:p>
     <w:p>
@@ -1211,7 +1208,7 @@
                     </pic:cNvPicPr>
                   </pic:nvPicPr>
                   <pic:blipFill>
-                    <a:blip r:embed="rId11">
+                    <a:blip r:embed="rId12">
                       <a:extLst>
                         <a:ext uri="{28A0092B-C50C-407E-A947-70E740481C1C}">
                           <a14:useLocalDpi xmlns:a14="http://schemas.microsoft.com/office/drawing/2010/main" val="0"/>
@@ -1278,47 +1275,7 @@
           <w:szCs w:val="21"/>
           <w:shd w:val="clear" w:color="auto" w:fill="FFFFFF"/>
         </w:rPr>
-        <w:t xml:space="preserve">To select CRM Account </w:t>
-      </w:r>
-      <w:r>
-        <w:rPr>
-          <w:rFonts w:ascii="Helvetica" w:hAnsi="Helvetica" w:cs="Helvetica"/>
-          <w:color w:val="444444"/>
-          <w:sz w:val="21"/>
-          <w:szCs w:val="21"/>
-          <w:shd w:val="clear" w:color="auto" w:fill="FFFFFF"/>
-        </w:rPr>
-        <w:t>Record,</w:t>
-      </w:r>
-      <w:r>
-        <w:rPr>
-          <w:rFonts w:ascii="Helvetica" w:hAnsi="Helvetica" w:cs="Helvetica"/>
-          <w:color w:val="444444"/>
-          <w:sz w:val="21"/>
-          <w:szCs w:val="21"/>
-          <w:shd w:val="clear" w:color="auto" w:fill="FFFFFF"/>
-        </w:rPr>
-        <w:t xml:space="preserve"> we added </w:t>
-      </w:r>
-      <w:r>
-        <w:rPr>
-          <w:rFonts w:ascii="Helvetica" w:hAnsi="Helvetica" w:cs="Helvetica"/>
-          <w:color w:val="444444"/>
-          <w:sz w:val="21"/>
-          <w:szCs w:val="21"/>
-          <w:shd w:val="clear" w:color="auto" w:fill="FFFFFF"/>
-        </w:rPr>
-        <w:t>another</w:t>
-      </w:r>
-      <w:r>
-        <w:rPr>
-          <w:rFonts w:ascii="Helvetica" w:hAnsi="Helvetica" w:cs="Helvetica"/>
-          <w:color w:val="444444"/>
-          <w:sz w:val="21"/>
-          <w:szCs w:val="21"/>
-          <w:shd w:val="clear" w:color="auto" w:fill="FFFFFF"/>
-        </w:rPr>
-        <w:t xml:space="preserve"> blank screen.</w:t>
+        <w:t>To select CRM Account Record, we added another blank screen.</w:t>
       </w:r>
     </w:p>
     <w:p>
@@ -1374,7 +1331,7 @@
                     </pic:cNvPicPr>
                   </pic:nvPicPr>
                   <pic:blipFill>
-                    <a:blip r:embed="rId12">
+                    <a:blip r:embed="rId13">
                       <a:extLst>
                         <a:ext uri="{28A0092B-C50C-407E-A947-70E740481C1C}">
                           <a14:useLocalDpi xmlns:a14="http://schemas.microsoft.com/office/drawing/2010/main" val="0"/>
@@ -1427,17 +1384,7 @@
           <w:szCs w:val="21"/>
           <w:shd w:val="clear" w:color="auto" w:fill="FFFFFF"/>
         </w:rPr>
-        <w:t>Now add Account data source:</w:t>
-      </w:r>
-      <w:r>
-        <w:rPr>
-          <w:rFonts w:ascii="Helvetica" w:hAnsi="Helvetica" w:cs="Helvetica"/>
-          <w:color w:val="444444"/>
-          <w:sz w:val="21"/>
-          <w:szCs w:val="21"/>
-          <w:shd w:val="clear" w:color="auto" w:fill="FFFFFF"/>
-        </w:rPr>
-        <w:t xml:space="preserve"> </w:t>
+        <w:t xml:space="preserve">Now add Account data source: </w:t>
       </w:r>
       <w:r>
         <w:rPr>
@@ -1478,7 +1425,7 @@
                     </pic:cNvPicPr>
                   </pic:nvPicPr>
                   <pic:blipFill>
-                    <a:blip r:embed="rId13">
+                    <a:blip r:embed="rId14">
                       <a:extLst>
                         <a:ext uri="{28A0092B-C50C-407E-A947-70E740481C1C}">
                           <a14:useLocalDpi xmlns:a14="http://schemas.microsoft.com/office/drawing/2010/main" val="0"/>
@@ -1548,25 +1495,26 @@
       </w:r>
       <w:r>
         <w:rPr>
-          <w:rFonts w:ascii="Helvetica" w:hAnsi="Helvetica" w:cs="Helvetica"/>
-          <w:color w:val="444444"/>
-          <w:sz w:val="21"/>
-          <w:szCs w:val="21"/>
-          <w:shd w:val="clear" w:color="auto" w:fill="FFFFFF"/>
-        </w:rPr>
-        <w:t> Property to</w:t>
-      </w:r>
-      <w:r>
-        <w:rPr>
-          <w:rFonts w:ascii="Helvetica" w:hAnsi="Helvetica" w:cs="Helvetica"/>
-          <w:color w:val="444444"/>
-          <w:sz w:val="21"/>
-          <w:szCs w:val="21"/>
-          <w:shd w:val="clear" w:color="auto" w:fill="FFFFFF"/>
-        </w:rPr>
-        <w:t xml:space="preserve"> </w:t>
-      </w:r>
-      <w:proofErr w:type="gramStart"/>
+          <w:rStyle w:val="Strong"/>
+          <w:rFonts w:ascii="Helvetica" w:hAnsi="Helvetica" w:cs="Helvetica"/>
+          <w:color w:val="444444"/>
+          <w:sz w:val="21"/>
+          <w:szCs w:val="21"/>
+          <w:bdr w:val="none" w:sz="0" w:space="0" w:color="auto" w:frame="1"/>
+          <w:shd w:val="clear" w:color="auto" w:fill="FFFFFF"/>
+        </w:rPr>
+        <w:t>s</w:t>
+      </w:r>
+      <w:r>
+        <w:rPr>
+          <w:rFonts w:ascii="Helvetica" w:hAnsi="Helvetica" w:cs="Helvetica"/>
+          <w:color w:val="444444"/>
+          <w:sz w:val="21"/>
+          <w:szCs w:val="21"/>
+          <w:shd w:val="clear" w:color="auto" w:fill="FFFFFF"/>
+        </w:rPr>
+        <w:t xml:space="preserve"> Property to </w:t>
+      </w:r>
       <w:r>
         <w:rPr>
           <w:rFonts w:ascii="Helvetica" w:hAnsi="Helvetica" w:cs="Helvetica"/>
@@ -1577,112 +1525,7 @@
           <w:szCs w:val="16"/>
           <w:shd w:val="clear" w:color="auto" w:fill="FFFFFF"/>
         </w:rPr>
-        <w:t>If(</w:t>
-      </w:r>
-      <w:proofErr w:type="spellStart"/>
-      <w:proofErr w:type="gramEnd"/>
-      <w:r>
-        <w:rPr>
-          <w:rFonts w:ascii="Helvetica" w:hAnsi="Helvetica" w:cs="Helvetica"/>
-          <w:i/>
-          <w:iCs/>
-          <w:color w:val="444444"/>
-          <w:sz w:val="16"/>
-          <w:szCs w:val="16"/>
-          <w:shd w:val="clear" w:color="auto" w:fill="FFFFFF"/>
-        </w:rPr>
-        <w:t>IsBlank</w:t>
-      </w:r>
-      <w:proofErr w:type="spellEnd"/>
-      <w:r>
-        <w:rPr>
-          <w:rFonts w:ascii="Helvetica" w:hAnsi="Helvetica" w:cs="Helvetica"/>
-          <w:i/>
-          <w:iCs/>
-          <w:color w:val="444444"/>
-          <w:sz w:val="16"/>
-          <w:szCs w:val="16"/>
-          <w:shd w:val="clear" w:color="auto" w:fill="FFFFFF"/>
-        </w:rPr>
-        <w:t>(</w:t>
-      </w:r>
-      <w:proofErr w:type="spellStart"/>
-      <w:r>
-        <w:rPr>
-          <w:rFonts w:ascii="Helvetica" w:hAnsi="Helvetica" w:cs="Helvetica"/>
-          <w:i/>
-          <w:iCs/>
-          <w:color w:val="444444"/>
-          <w:sz w:val="16"/>
-          <w:szCs w:val="16"/>
-          <w:shd w:val="clear" w:color="auto" w:fill="FFFFFF"/>
-        </w:rPr>
-        <w:t>searchAccName</w:t>
-      </w:r>
-      <w:proofErr w:type="spellEnd"/>
-      <w:r>
-        <w:rPr>
-          <w:rFonts w:ascii="Helvetica" w:hAnsi="Helvetica" w:cs="Helvetica"/>
-          <w:i/>
-          <w:iCs/>
-          <w:color w:val="444444"/>
-          <w:sz w:val="16"/>
-          <w:szCs w:val="16"/>
-          <w:shd w:val="clear" w:color="auto" w:fill="FFFFFF"/>
-        </w:rPr>
-        <w:t xml:space="preserve">), </w:t>
-      </w:r>
-      <w:proofErr w:type="spellStart"/>
-      <w:r>
-        <w:rPr>
-          <w:rFonts w:ascii="Helvetica" w:hAnsi="Helvetica" w:cs="Helvetica"/>
-          <w:i/>
-          <w:iCs/>
-          <w:color w:val="444444"/>
-          <w:sz w:val="16"/>
-          <w:szCs w:val="16"/>
-          <w:shd w:val="clear" w:color="auto" w:fill="FFFFFF"/>
-        </w:rPr>
-        <w:t>Accounts,Search</w:t>
-      </w:r>
-      <w:proofErr w:type="spellEnd"/>
-      <w:r>
-        <w:rPr>
-          <w:rFonts w:ascii="Helvetica" w:hAnsi="Helvetica" w:cs="Helvetica"/>
-          <w:i/>
-          <w:iCs/>
-          <w:color w:val="444444"/>
-          <w:sz w:val="16"/>
-          <w:szCs w:val="16"/>
-          <w:shd w:val="clear" w:color="auto" w:fill="FFFFFF"/>
-        </w:rPr>
-        <w:t>(Accounts,</w:t>
-      </w:r>
-      <w:proofErr w:type="spellStart"/>
-      <w:r>
-        <w:rPr>
-          <w:rFonts w:ascii="Helvetica" w:hAnsi="Helvetica" w:cs="Helvetica"/>
-          <w:i/>
-          <w:iCs/>
-          <w:color w:val="444444"/>
-          <w:sz w:val="16"/>
-          <w:szCs w:val="16"/>
-          <w:shd w:val="clear" w:color="auto" w:fill="FFFFFF"/>
-        </w:rPr>
-        <w:t>searchAccName</w:t>
-      </w:r>
-      <w:proofErr w:type="spellEnd"/>
-      <w:r>
-        <w:rPr>
-          <w:rFonts w:ascii="Helvetica" w:hAnsi="Helvetica" w:cs="Helvetica"/>
-          <w:i/>
-          <w:iCs/>
-          <w:color w:val="444444"/>
-          <w:sz w:val="16"/>
-          <w:szCs w:val="16"/>
-          <w:shd w:val="clear" w:color="auto" w:fill="FFFFFF"/>
-        </w:rPr>
-        <w:t>,”name”))</w:t>
+        <w:t>If(IsBlank(searchAccName), Accounts,Search(Accounts,searchAccName,”name”))</w:t>
       </w:r>
     </w:p>
     <w:p>
@@ -1712,7 +1555,7 @@
                     </pic:cNvPicPr>
                   </pic:nvPicPr>
                   <pic:blipFill>
-                    <a:blip r:embed="rId14">
+                    <a:blip r:embed="rId15">
                       <a:extLst>
                         <a:ext uri="{28A0092B-C50C-407E-A947-70E740481C1C}">
                           <a14:useLocalDpi xmlns:a14="http://schemas.microsoft.com/office/drawing/2010/main" val="0"/>
@@ -1762,7 +1605,6 @@
         </w:rPr>
         <w:t>Here the Gallery will display the list of the accounts with matching name in </w:t>
       </w:r>
-      <w:proofErr w:type="spellStart"/>
       <w:r>
         <w:rPr>
           <w:rStyle w:val="Strong"/>
@@ -1775,7 +1617,6 @@
         </w:rPr>
         <w:t>searchAccName</w:t>
       </w:r>
-      <w:proofErr w:type="spellEnd"/>
       <w:r>
         <w:rPr>
           <w:rFonts w:ascii="Helvetica" w:hAnsi="Helvetica" w:cs="Helvetica"/>
@@ -1786,7 +1627,6 @@
         </w:rPr>
         <w:t> variable from previous screen. If </w:t>
       </w:r>
-      <w:proofErr w:type="spellStart"/>
       <w:r>
         <w:rPr>
           <w:rStyle w:val="Strong"/>
@@ -1799,7 +1639,6 @@
         </w:rPr>
         <w:t>searchAccName</w:t>
       </w:r>
-      <w:proofErr w:type="spellEnd"/>
       <w:r>
         <w:rPr>
           <w:rFonts w:ascii="Helvetica" w:hAnsi="Helvetica" w:cs="Helvetica"/>
@@ -1849,42 +1688,8 @@
           <w:szCs w:val="21"/>
           <w:shd w:val="clear" w:color="auto" w:fill="FFFFFF"/>
         </w:rPr>
-        <w:t xml:space="preserve"> property of Arrow on </w:t>
-      </w:r>
-      <w:proofErr w:type="spellStart"/>
-      <w:r>
-        <w:rPr>
-          <w:rFonts w:ascii="Helvetica" w:hAnsi="Helvetica" w:cs="Helvetica"/>
-          <w:color w:val="444444"/>
-          <w:sz w:val="21"/>
-          <w:szCs w:val="21"/>
-          <w:shd w:val="clear" w:color="auto" w:fill="FFFFFF"/>
-        </w:rPr>
-        <w:t>BrowsGallery</w:t>
-      </w:r>
-      <w:proofErr w:type="spellEnd"/>
-      <w:r>
-        <w:rPr>
-          <w:rFonts w:ascii="Helvetica" w:hAnsi="Helvetica" w:cs="Helvetica"/>
-          <w:color w:val="444444"/>
-          <w:sz w:val="21"/>
-          <w:szCs w:val="21"/>
-          <w:shd w:val="clear" w:color="auto" w:fill="FFFFFF"/>
-        </w:rPr>
-        <w:t xml:space="preserve"> to</w:t>
-      </w:r>
-      <w:r>
-        <w:rPr>
-          <w:rFonts w:ascii="Helvetica" w:hAnsi="Helvetica" w:cs="Helvetica"/>
-          <w:color w:val="444444"/>
-          <w:sz w:val="21"/>
-          <w:szCs w:val="21"/>
-          <w:shd w:val="clear" w:color="auto" w:fill="FFFFFF"/>
-        </w:rPr>
-        <w:t xml:space="preserve"> </w:t>
-      </w:r>
-      <w:proofErr w:type="spellStart"/>
-      <w:proofErr w:type="gramStart"/>
+        <w:t xml:space="preserve"> property of Arrow on BrowsGallery to </w:t>
+      </w:r>
       <w:r>
         <w:rPr>
           <w:rFonts w:ascii="Helvetica" w:hAnsi="Helvetica" w:cs="Helvetica"/>
@@ -1895,47 +1700,7 @@
           <w:szCs w:val="16"/>
           <w:shd w:val="clear" w:color="auto" w:fill="FFFFFF"/>
         </w:rPr>
-        <w:t>ClearCollect</w:t>
-      </w:r>
-      <w:proofErr w:type="spellEnd"/>
-      <w:r>
-        <w:rPr>
-          <w:rFonts w:ascii="Helvetica" w:hAnsi="Helvetica" w:cs="Helvetica"/>
-          <w:i/>
-          <w:iCs/>
-          <w:color w:val="444444"/>
-          <w:sz w:val="16"/>
-          <w:szCs w:val="16"/>
-          <w:shd w:val="clear" w:color="auto" w:fill="FFFFFF"/>
-        </w:rPr>
-        <w:t>(</w:t>
-      </w:r>
-      <w:proofErr w:type="spellStart"/>
-      <w:proofErr w:type="gramEnd"/>
-      <w:r>
-        <w:rPr>
-          <w:rFonts w:ascii="Helvetica" w:hAnsi="Helvetica" w:cs="Helvetica"/>
-          <w:i/>
-          <w:iCs/>
-          <w:color w:val="444444"/>
-          <w:sz w:val="16"/>
-          <w:szCs w:val="16"/>
-          <w:shd w:val="clear" w:color="auto" w:fill="FFFFFF"/>
-        </w:rPr>
-        <w:t>SelectedAccountRecord</w:t>
-      </w:r>
-      <w:proofErr w:type="spellEnd"/>
-      <w:r>
-        <w:rPr>
-          <w:rFonts w:ascii="Helvetica" w:hAnsi="Helvetica" w:cs="Helvetica"/>
-          <w:i/>
-          <w:iCs/>
-          <w:color w:val="444444"/>
-          <w:sz w:val="16"/>
-          <w:szCs w:val="16"/>
-          <w:shd w:val="clear" w:color="auto" w:fill="FFFFFF"/>
-        </w:rPr>
-        <w:t xml:space="preserve"> , {account : BrowseGallery3.Selected});Reset(TextSearchBox3); Back()</w:t>
+        <w:t>ClearCollect(SelectedAccountRecord , {account : BrowseGallery3.Selected});Reset(TextSearchBox3); Back()</w:t>
       </w:r>
     </w:p>
     <w:p>
@@ -1964,7 +1729,7 @@
                     </pic:cNvPicPr>
                   </pic:nvPicPr>
                   <pic:blipFill>
-                    <a:blip r:embed="rId15" cstate="print">
+                    <a:blip r:embed="rId16" cstate="print">
                       <a:extLst>
                         <a:ext uri="{28A0092B-C50C-407E-A947-70E740481C1C}">
                           <a14:useLocalDpi xmlns:a14="http://schemas.microsoft.com/office/drawing/2010/main" val="0"/>
@@ -2014,7 +1779,6 @@
         </w:rPr>
         <w:t>Here we are storing the selected account record in the separate collection i.e. </w:t>
       </w:r>
-      <w:proofErr w:type="spellStart"/>
       <w:r>
         <w:rPr>
           <w:rStyle w:val="Strong"/>
@@ -2027,7 +1791,6 @@
         </w:rPr>
         <w:t>SelectedAccountRecord</w:t>
       </w:r>
-      <w:proofErr w:type="spellEnd"/>
       <w:r>
         <w:rPr>
           <w:rFonts w:ascii="Helvetica" w:hAnsi="Helvetica" w:cs="Helvetica"/>
@@ -2057,7 +1820,6 @@
         </w:rPr>
         <w:t>Set the </w:t>
       </w:r>
-      <w:proofErr w:type="gramStart"/>
       <w:r>
         <w:rPr>
           <w:rStyle w:val="Strong"/>
@@ -2068,9 +1830,18 @@
           <w:bdr w:val="none" w:sz="0" w:space="0" w:color="auto" w:frame="1"/>
           <w:shd w:val="clear" w:color="auto" w:fill="FFFFFF"/>
         </w:rPr>
-        <w:t>On</w:t>
-      </w:r>
-      <w:proofErr w:type="gramEnd"/>
+        <w:t>On select</w:t>
+      </w:r>
+      <w:r>
+        <w:rPr>
+          <w:rFonts w:ascii="Helvetica" w:hAnsi="Helvetica" w:cs="Helvetica"/>
+          <w:color w:val="444444"/>
+          <w:sz w:val="21"/>
+          <w:szCs w:val="21"/>
+          <w:shd w:val="clear" w:color="auto" w:fill="FFFFFF"/>
+        </w:rPr>
+        <w:t> property of </w:t>
+      </w:r>
       <w:r>
         <w:rPr>
           <w:rStyle w:val="Strong"/>
@@ -2081,7 +1852,70 @@
           <w:bdr w:val="none" w:sz="0" w:space="0" w:color="auto" w:frame="1"/>
           <w:shd w:val="clear" w:color="auto" w:fill="FFFFFF"/>
         </w:rPr>
-        <w:t xml:space="preserve"> select</w:t>
+        <w:t>Submit </w:t>
+      </w:r>
+      <w:r>
+        <w:rPr>
+          <w:rFonts w:ascii="Helvetica" w:hAnsi="Helvetica" w:cs="Helvetica"/>
+          <w:color w:val="444444"/>
+          <w:sz w:val="21"/>
+          <w:szCs w:val="21"/>
+          <w:shd w:val="clear" w:color="auto" w:fill="FFFFFF"/>
+        </w:rPr>
+        <w:t>button - Here we need to add the Data source for the Custom entity (</w:t>
+      </w:r>
+      <w:r>
+        <w:rPr>
+          <w:rStyle w:val="Strong"/>
+          <w:rFonts w:ascii="Helvetica" w:hAnsi="Helvetica" w:cs="Helvetica"/>
+          <w:color w:val="444444"/>
+          <w:sz w:val="21"/>
+          <w:szCs w:val="21"/>
+          <w:bdr w:val="none" w:sz="0" w:space="0" w:color="auto" w:frame="1"/>
+          <w:shd w:val="clear" w:color="auto" w:fill="FFFFFF"/>
+        </w:rPr>
+        <w:t>Survey</w:t>
+      </w:r>
+      <w:r>
+        <w:rPr>
+          <w:rFonts w:ascii="Helvetica" w:hAnsi="Helvetica" w:cs="Helvetica"/>
+          <w:color w:val="444444"/>
+          <w:sz w:val="21"/>
+          <w:szCs w:val="21"/>
+          <w:shd w:val="clear" w:color="auto" w:fill="FFFFFF"/>
+        </w:rPr>
+        <w:t>)</w:t>
+      </w:r>
+    </w:p>
+    <w:p>
+      <w:pPr>
+        <w:pStyle w:val="ListParagraph"/>
+        <w:numPr>
+          <w:ilvl w:val="1"/>
+          <w:numId w:val="2"/>
+        </w:numPr>
+      </w:pPr>
+      <w:r>
+        <w:rPr>
+          <w:rFonts w:ascii="Helvetica" w:hAnsi="Helvetica" w:cs="Helvetica"/>
+          <w:color w:val="444444"/>
+          <w:sz w:val="21"/>
+          <w:szCs w:val="21"/>
+          <w:shd w:val="clear" w:color="auto" w:fill="FFFFFF"/>
+        </w:rPr>
+        <w:t>Set the </w:t>
+      </w:r>
+      <w:r>
+        <w:rPr>
+          <w:rStyle w:val="Strong"/>
+          <w:rFonts w:ascii="Helvetica" w:hAnsi="Helvetica" w:cs="Helvetica"/>
+          <w:color w:val="444444"/>
+          <w:sz w:val="21"/>
+          <w:szCs w:val="21"/>
+          <w:bdr w:val="none" w:sz="0" w:space="0" w:color="auto" w:frame="1"/>
+          <w:shd w:val="clear" w:color="auto" w:fill="FFFFFF"/>
+        </w:rPr>
+        <w:t>On select</w:t>
       </w:r>
       <w:r>
         <w:rPr>
@@ -2113,122 +1947,7 @@
           <w:szCs w:val="21"/>
           <w:shd w:val="clear" w:color="auto" w:fill="FFFFFF"/>
         </w:rPr>
-        <w:t>button</w:t>
-      </w:r>
-      <w:r>
-        <w:rPr>
-          <w:rFonts w:ascii="Helvetica" w:hAnsi="Helvetica" w:cs="Helvetica"/>
-          <w:color w:val="444444"/>
-          <w:sz w:val="21"/>
-          <w:szCs w:val="21"/>
-          <w:shd w:val="clear" w:color="auto" w:fill="FFFFFF"/>
-        </w:rPr>
-        <w:t xml:space="preserve"> - </w:t>
-      </w:r>
-      <w:r>
-        <w:rPr>
-          <w:rFonts w:ascii="Helvetica" w:hAnsi="Helvetica" w:cs="Helvetica"/>
-          <w:color w:val="444444"/>
-          <w:sz w:val="21"/>
-          <w:szCs w:val="21"/>
-          <w:shd w:val="clear" w:color="auto" w:fill="FFFFFF"/>
-        </w:rPr>
-        <w:t>Here we need to add the Data source for the Custom entity (</w:t>
-      </w:r>
-      <w:r>
-        <w:rPr>
-          <w:rStyle w:val="Strong"/>
-          <w:rFonts w:ascii="Helvetica" w:hAnsi="Helvetica" w:cs="Helvetica"/>
-          <w:color w:val="444444"/>
-          <w:sz w:val="21"/>
-          <w:szCs w:val="21"/>
-          <w:bdr w:val="none" w:sz="0" w:space="0" w:color="auto" w:frame="1"/>
-          <w:shd w:val="clear" w:color="auto" w:fill="FFFFFF"/>
-        </w:rPr>
-        <w:t>Survey</w:t>
-      </w:r>
-      <w:r>
-        <w:rPr>
-          <w:rFonts w:ascii="Helvetica" w:hAnsi="Helvetica" w:cs="Helvetica"/>
-          <w:color w:val="444444"/>
-          <w:sz w:val="21"/>
-          <w:szCs w:val="21"/>
-          <w:shd w:val="clear" w:color="auto" w:fill="FFFFFF"/>
-        </w:rPr>
-        <w:t>)</w:t>
-      </w:r>
-    </w:p>
-    <w:p>
-      <w:pPr>
-        <w:pStyle w:val="ListParagraph"/>
-        <w:numPr>
-          <w:ilvl w:val="1"/>
-          <w:numId w:val="2"/>
-        </w:numPr>
-      </w:pPr>
-      <w:r>
-        <w:rPr>
-          <w:rFonts w:ascii="Helvetica" w:hAnsi="Helvetica" w:cs="Helvetica"/>
-          <w:color w:val="444444"/>
-          <w:sz w:val="21"/>
-          <w:szCs w:val="21"/>
-          <w:shd w:val="clear" w:color="auto" w:fill="FFFFFF"/>
-        </w:rPr>
-        <w:t>Set the </w:t>
-      </w:r>
-      <w:r>
-        <w:rPr>
-          <w:rStyle w:val="Strong"/>
-          <w:rFonts w:ascii="Helvetica" w:hAnsi="Helvetica" w:cs="Helvetica"/>
-          <w:color w:val="444444"/>
-          <w:sz w:val="21"/>
-          <w:szCs w:val="21"/>
-          <w:bdr w:val="none" w:sz="0" w:space="0" w:color="auto" w:frame="1"/>
-          <w:shd w:val="clear" w:color="auto" w:fill="FFFFFF"/>
-        </w:rPr>
-        <w:t>On select</w:t>
-      </w:r>
-      <w:r>
-        <w:rPr>
-          <w:rFonts w:ascii="Helvetica" w:hAnsi="Helvetica" w:cs="Helvetica"/>
-          <w:color w:val="444444"/>
-          <w:sz w:val="21"/>
-          <w:szCs w:val="21"/>
-          <w:shd w:val="clear" w:color="auto" w:fill="FFFFFF"/>
-        </w:rPr>
-        <w:t> property of </w:t>
-      </w:r>
-      <w:r>
-        <w:rPr>
-          <w:rStyle w:val="Strong"/>
-          <w:rFonts w:ascii="Helvetica" w:hAnsi="Helvetica" w:cs="Helvetica"/>
-          <w:color w:val="444444"/>
-          <w:sz w:val="21"/>
-          <w:szCs w:val="21"/>
-          <w:bdr w:val="none" w:sz="0" w:space="0" w:color="auto" w:frame="1"/>
-          <w:shd w:val="clear" w:color="auto" w:fill="FFFFFF"/>
-        </w:rPr>
-        <w:t>Submit </w:t>
-      </w:r>
-      <w:r>
-        <w:rPr>
-          <w:rFonts w:ascii="Helvetica" w:hAnsi="Helvetica" w:cs="Helvetica"/>
-          <w:color w:val="444444"/>
-          <w:sz w:val="21"/>
-          <w:szCs w:val="21"/>
-          <w:shd w:val="clear" w:color="auto" w:fill="FFFFFF"/>
-        </w:rPr>
-        <w:t>button to</w:t>
-      </w:r>
-      <w:r>
-        <w:rPr>
-          <w:rFonts w:ascii="Helvetica" w:hAnsi="Helvetica" w:cs="Helvetica"/>
-          <w:color w:val="444444"/>
-          <w:sz w:val="21"/>
-          <w:szCs w:val="21"/>
-          <w:shd w:val="clear" w:color="auto" w:fill="FFFFFF"/>
-        </w:rPr>
-        <w:t xml:space="preserve"> </w:t>
+        <w:t xml:space="preserve">button to </w:t>
       </w:r>
       <w:r>
         <w:rPr>
@@ -2240,85 +1959,7 @@
           <w:szCs w:val="18"/>
           <w:shd w:val="clear" w:color="auto" w:fill="FFFFFF"/>
         </w:rPr>
-        <w:t xml:space="preserve">Patch(‘Survey”s’,Defaults(‘Survey”s’),{new_name:TextInput2Name_2.Text,new_issurveydone : ToggleIsSurveyDone_4.Value , </w:t>
-      </w:r>
-      <w:proofErr w:type="spellStart"/>
-      <w:r>
-        <w:rPr>
-          <w:rFonts w:ascii="Helvetica" w:hAnsi="Helvetica" w:cs="Helvetica"/>
-          <w:i/>
-          <w:iCs/>
-          <w:color w:val="444444"/>
-          <w:sz w:val="18"/>
-          <w:szCs w:val="18"/>
-          <w:shd w:val="clear" w:color="auto" w:fill="FFFFFF"/>
-        </w:rPr>
-        <w:t>new_noofemployee</w:t>
-      </w:r>
-      <w:proofErr w:type="spellEnd"/>
-      <w:r>
-        <w:rPr>
-          <w:rFonts w:ascii="Helvetica" w:hAnsi="Helvetica" w:cs="Helvetica"/>
-          <w:i/>
-          <w:iCs/>
-          <w:color w:val="444444"/>
-          <w:sz w:val="18"/>
-          <w:szCs w:val="18"/>
-          <w:shd w:val="clear" w:color="auto" w:fill="FFFFFF"/>
-        </w:rPr>
-        <w:t xml:space="preserve"> :Value(Slider1_1.Value),</w:t>
-      </w:r>
-      <w:proofErr w:type="spellStart"/>
-      <w:r>
-        <w:rPr>
-          <w:rFonts w:ascii="Helvetica" w:hAnsi="Helvetica" w:cs="Helvetica"/>
-          <w:i/>
-          <w:iCs/>
-          <w:color w:val="444444"/>
-          <w:sz w:val="18"/>
-          <w:szCs w:val="18"/>
-          <w:shd w:val="clear" w:color="auto" w:fill="FFFFFF"/>
-        </w:rPr>
-        <w:t>new_email</w:t>
-      </w:r>
-      <w:proofErr w:type="spellEnd"/>
-      <w:r>
-        <w:rPr>
-          <w:rFonts w:ascii="Helvetica" w:hAnsi="Helvetica" w:cs="Helvetica"/>
-          <w:i/>
-          <w:iCs/>
-          <w:color w:val="444444"/>
-          <w:sz w:val="18"/>
-          <w:szCs w:val="18"/>
-          <w:shd w:val="clear" w:color="auto" w:fill="FFFFFF"/>
-        </w:rPr>
-        <w:t xml:space="preserve"> :TextInputEmail_3.Text,new_surveydate : DatePicker1_3.SelectedDate ,</w:t>
-      </w:r>
-      <w:proofErr w:type="spellStart"/>
-      <w:r>
-        <w:rPr>
-          <w:rFonts w:ascii="Helvetica" w:hAnsi="Helvetica" w:cs="Helvetica"/>
-          <w:i/>
-          <w:iCs/>
-          <w:color w:val="444444"/>
-          <w:sz w:val="18"/>
-          <w:szCs w:val="18"/>
-          <w:shd w:val="clear" w:color="auto" w:fill="FFFFFF"/>
-        </w:rPr>
-        <w:t>new_signature</w:t>
-      </w:r>
-      <w:proofErr w:type="spellEnd"/>
-      <w:r>
-        <w:rPr>
-          <w:rFonts w:ascii="Helvetica" w:hAnsi="Helvetica" w:cs="Helvetica"/>
-          <w:i/>
-          <w:iCs/>
-          <w:color w:val="444444"/>
-          <w:sz w:val="18"/>
-          <w:szCs w:val="18"/>
-          <w:shd w:val="clear" w:color="auto" w:fill="FFFFFF"/>
-        </w:rPr>
-        <w:t xml:space="preserve"> : Signature_1.Image,_new_selectaccount_value:If(IsBlank(First(SelectedAccountRecord).account),Blank(),First(SelectedAccountRecord).account.accountid)});</w:t>
+        <w:t>Patch(‘Survey”s’,Defaults(‘Survey”s’),{new_name:TextInput2Name_2.Text,new_issurveydone : ToggleIsSurveyDone_4.Value , new_noofemployee :Value(Slider1_1.Value),new_email :TextInputEmail_3.Text,new_surveydate : DatePicker1_3.SelectedDate ,new_signature : Signature_1.Image,_new_selectaccount_value:If(IsBlank(First(SelectedAccountRecord).account),Blank(),First(SelectedAccountRecord).account.accountid)});</w:t>
       </w:r>
     </w:p>
     <w:p>
@@ -2367,7 +2008,7 @@
                     </pic:cNvPicPr>
                   </pic:nvPicPr>
                   <pic:blipFill>
-                    <a:blip r:embed="rId16" cstate="print">
+                    <a:blip r:embed="rId17" cstate="print">
                       <a:extLst>
                         <a:ext uri="{28A0092B-C50C-407E-A947-70E740481C1C}">
                           <a14:useLocalDpi xmlns:a14="http://schemas.microsoft.com/office/drawing/2010/main" val="0"/>
@@ -2423,27 +2064,7 @@
           <w:sz w:val="21"/>
           <w:szCs w:val="21"/>
         </w:rPr>
-        <w:t xml:space="preserve">Now save and publish the app to reflect the changes on mobile device. Now play the App from </w:t>
-      </w:r>
-      <w:proofErr w:type="spellStart"/>
-      <w:r>
-        <w:rPr>
-          <w:rFonts w:ascii="Helvetica" w:hAnsi="Helvetica" w:cs="Helvetica"/>
-          <w:color w:val="444444"/>
-          <w:sz w:val="21"/>
-          <w:szCs w:val="21"/>
-        </w:rPr>
-        <w:t>PowerApp</w:t>
-      </w:r>
-      <w:proofErr w:type="spellEnd"/>
-      <w:r>
-        <w:rPr>
-          <w:rFonts w:ascii="Helvetica" w:hAnsi="Helvetica" w:cs="Helvetica"/>
-          <w:color w:val="444444"/>
-          <w:sz w:val="21"/>
-          <w:szCs w:val="21"/>
-        </w:rPr>
-        <w:t xml:space="preserve"> Studio as you can see in the below screenshot:</w:t>
+        <w:t>Now save and publish the app to reflect the changes on mobile device. Now play the App from PowerApp Studio as you can see in the below screenshot:</w:t>
       </w:r>
     </w:p>
     <w:p>
@@ -2482,7 +2103,7 @@
                     </pic:cNvPicPr>
                   </pic:nvPicPr>
                   <pic:blipFill>
-                    <a:blip r:embed="rId17" cstate="print">
+                    <a:blip r:embed="rId18" cstate="print">
                       <a:extLst>
                         <a:ext uri="{28A0092B-C50C-407E-A947-70E740481C1C}">
                           <a14:useLocalDpi xmlns:a14="http://schemas.microsoft.com/office/drawing/2010/main" val="0"/>
@@ -2575,7 +2196,7 @@
                     </pic:cNvPicPr>
                   </pic:nvPicPr>
                   <pic:blipFill>
-                    <a:blip r:embed="rId18">
+                    <a:blip r:embed="rId19">
                       <a:extLst>
                         <a:ext uri="{28A0092B-C50C-407E-A947-70E740481C1C}">
                           <a14:useLocalDpi xmlns:a14="http://schemas.microsoft.com/office/drawing/2010/main" val="0"/>
@@ -2633,7 +2254,7 @@
                     </pic:cNvPicPr>
                   </pic:nvPicPr>
                   <pic:blipFill>
-                    <a:blip r:embed="rId19">
+                    <a:blip r:embed="rId20">
                       <a:extLst>
                         <a:ext uri="{28A0092B-C50C-407E-A947-70E740481C1C}">
                           <a14:useLocalDpi xmlns:a14="http://schemas.microsoft.com/office/drawing/2010/main" val="0"/>
@@ -2681,10 +2302,383 @@
       <w:r>
         <w:t>: The pen input control will give BLOB data string and this signature will not be displayed on the Dynamics 365 for Phone app.</w:t>
       </w:r>
-      <w:bookmarkStart w:id="0" w:name="_GoBack"/>
-      <w:bookmarkEnd w:id="0"/>
-    </w:p>
-    <w:p/>
+    </w:p>
+    <w:p>
+      <w:pPr>
+        <w:pStyle w:val="ListParagraph"/>
+      </w:pPr>
+    </w:p>
+    <w:p>
+      <w:pPr>
+        <w:pStyle w:val="ListParagraph"/>
+        <w:numPr>
+          <w:ilvl w:val="0"/>
+          <w:numId w:val="2"/>
+        </w:numPr>
+      </w:pPr>
+      <w:r>
+        <w:t>Create New screen to display submitted surveys</w:t>
+      </w:r>
+    </w:p>
+    <w:p>
+      <w:pPr>
+        <w:ind w:left="720"/>
+        <w:rPr>
+          <w:rStyle w:val="Strong"/>
+          <w:rFonts w:ascii="Helvetica" w:hAnsi="Helvetica" w:cs="Helvetica"/>
+          <w:color w:val="444444"/>
+          <w:sz w:val="21"/>
+          <w:szCs w:val="21"/>
+          <w:bdr w:val="none" w:sz="0" w:space="0" w:color="auto" w:frame="1"/>
+          <w:shd w:val="clear" w:color="auto" w:fill="FFFFFF"/>
+        </w:rPr>
+      </w:pPr>
+      <w:r>
+        <w:rPr>
+          <w:rStyle w:val="Strong"/>
+          <w:rFonts w:ascii="Helvetica" w:hAnsi="Helvetica" w:cs="Helvetica"/>
+          <w:color w:val="444444"/>
+          <w:sz w:val="21"/>
+          <w:szCs w:val="21"/>
+          <w:bdr w:val="none" w:sz="0" w:space="0" w:color="auto" w:frame="1"/>
+          <w:shd w:val="clear" w:color="auto" w:fill="FFFFFF"/>
+        </w:rPr>
+        <w:t>Insert – &gt; New Screen</w:t>
+      </w:r>
+    </w:p>
+    <w:p>
+      <w:pPr>
+        <w:ind w:left="720"/>
+      </w:pPr>
+      <w:r>
+        <w:rPr>
+          <w:noProof/>
+        </w:rPr>
+        <w:drawing>
+          <wp:inline distT="0" distB="0" distL="0" distR="0" wp14:anchorId="5354D8F1" wp14:editId="42826AB8">
+            <wp:extent cx="3042061" cy="4083050"/>
+            <wp:effectExtent l="0" t="0" r="6350" b="0"/>
+            <wp:docPr id="17" name="Picture 17"/>
+            <wp:cNvGraphicFramePr>
+              <a:graphicFrameLocks xmlns:a="http://schemas.openxmlformats.org/drawingml/2006/main" noChangeAspect="1"/>
+            </wp:cNvGraphicFramePr>
+            <a:graphic xmlns:a="http://schemas.openxmlformats.org/drawingml/2006/main">
+              <a:graphicData uri="http://schemas.openxmlformats.org/drawingml/2006/picture">
+                <pic:pic xmlns:pic="http://schemas.openxmlformats.org/drawingml/2006/picture">
+                  <pic:nvPicPr>
+                    <pic:cNvPr id="1" name=""/>
+                    <pic:cNvPicPr/>
+                  </pic:nvPicPr>
+                  <pic:blipFill>
+                    <a:blip r:embed="rId21"/>
+                    <a:stretch>
+                      <a:fillRect/>
+                    </a:stretch>
+                  </pic:blipFill>
+                  <pic:spPr>
+                    <a:xfrm>
+                      <a:off x="0" y="0"/>
+                      <a:ext cx="3047422" cy="4090245"/>
+                    </a:xfrm>
+                    <a:prstGeom prst="rect">
+                      <a:avLst/>
+                    </a:prstGeom>
+                  </pic:spPr>
+                </pic:pic>
+              </a:graphicData>
+            </a:graphic>
+          </wp:inline>
+        </w:drawing>
+      </w:r>
+    </w:p>
+    <w:p>
+      <w:pPr>
+        <w:pStyle w:val="ListParagraph"/>
+        <w:numPr>
+          <w:ilvl w:val="0"/>
+          <w:numId w:val="2"/>
+        </w:numPr>
+        <w:rPr>
+          <w:rStyle w:val="Strong"/>
+          <w:b w:val="0"/>
+          <w:bCs w:val="0"/>
+        </w:rPr>
+      </w:pPr>
+      <w:r>
+        <w:rPr>
+          <w:rFonts w:ascii="Helvetica" w:hAnsi="Helvetica" w:cs="Helvetica"/>
+          <w:color w:val="444444"/>
+          <w:sz w:val="21"/>
+          <w:szCs w:val="21"/>
+          <w:shd w:val="clear" w:color="auto" w:fill="FFFFFF"/>
+        </w:rPr>
+        <w:t xml:space="preserve">Now add Account data source: </w:t>
+      </w:r>
+      <w:r>
+        <w:rPr>
+          <w:rStyle w:val="Strong"/>
+          <w:rFonts w:ascii="Helvetica" w:hAnsi="Helvetica" w:cs="Helvetica"/>
+          <w:color w:val="444444"/>
+          <w:sz w:val="21"/>
+          <w:szCs w:val="21"/>
+          <w:bdr w:val="none" w:sz="0" w:space="0" w:color="auto" w:frame="1"/>
+          <w:shd w:val="clear" w:color="auto" w:fill="FFFFFF"/>
+        </w:rPr>
+        <w:t xml:space="preserve">Select view -&gt; Data Source – &gt; Select the connection and then add the </w:t>
+      </w:r>
+      <w:r>
+        <w:rPr>
+          <w:rStyle w:val="Strong"/>
+          <w:rFonts w:ascii="Helvetica" w:hAnsi="Helvetica" w:cs="Helvetica"/>
+          <w:color w:val="444444"/>
+          <w:sz w:val="21"/>
+          <w:szCs w:val="21"/>
+          <w:bdr w:val="none" w:sz="0" w:space="0" w:color="auto" w:frame="1"/>
+          <w:shd w:val="clear" w:color="auto" w:fill="FFFFFF"/>
+        </w:rPr>
+        <w:t>Survey</w:t>
+      </w:r>
+      <w:r>
+        <w:rPr>
+          <w:rStyle w:val="Strong"/>
+          <w:rFonts w:ascii="Helvetica" w:hAnsi="Helvetica" w:cs="Helvetica"/>
+          <w:color w:val="444444"/>
+          <w:sz w:val="21"/>
+          <w:szCs w:val="21"/>
+          <w:bdr w:val="none" w:sz="0" w:space="0" w:color="auto" w:frame="1"/>
+          <w:shd w:val="clear" w:color="auto" w:fill="FFFFFF"/>
+        </w:rPr>
+        <w:t xml:space="preserve"> Data Source</w:t>
+      </w:r>
+    </w:p>
+    <w:p>
+      <w:pPr>
+        <w:ind w:left="1440"/>
+        <w:rPr>
+          <w:rStyle w:val="Strong"/>
+          <w:b w:val="0"/>
+          <w:bCs w:val="0"/>
+        </w:rPr>
+      </w:pPr>
+      <w:r>
+        <w:rPr>
+          <w:noProof/>
+        </w:rPr>
+        <w:drawing>
+          <wp:inline distT="0" distB="0" distL="0" distR="0" wp14:anchorId="29EADDE2" wp14:editId="7F78FD41">
+            <wp:extent cx="2108200" cy="3063758"/>
+            <wp:effectExtent l="0" t="0" r="6350" b="3810"/>
+            <wp:docPr id="20" name="Picture 20"/>
+            <wp:cNvGraphicFramePr>
+              <a:graphicFrameLocks xmlns:a="http://schemas.openxmlformats.org/drawingml/2006/main" noChangeAspect="1"/>
+            </wp:cNvGraphicFramePr>
+            <a:graphic xmlns:a="http://schemas.openxmlformats.org/drawingml/2006/main">
+              <a:graphicData uri="http://schemas.openxmlformats.org/drawingml/2006/picture">
+                <pic:pic xmlns:pic="http://schemas.openxmlformats.org/drawingml/2006/picture">
+                  <pic:nvPicPr>
+                    <pic:cNvPr id="1" name=""/>
+                    <pic:cNvPicPr/>
+                  </pic:nvPicPr>
+                  <pic:blipFill>
+                    <a:blip r:embed="rId22"/>
+                    <a:stretch>
+                      <a:fillRect/>
+                    </a:stretch>
+                  </pic:blipFill>
+                  <pic:spPr>
+                    <a:xfrm>
+                      <a:off x="0" y="0"/>
+                      <a:ext cx="2111736" cy="3068897"/>
+                    </a:xfrm>
+                    <a:prstGeom prst="rect">
+                      <a:avLst/>
+                    </a:prstGeom>
+                  </pic:spPr>
+                </pic:pic>
+              </a:graphicData>
+            </a:graphic>
+          </wp:inline>
+        </w:drawing>
+      </w:r>
+    </w:p>
+    <w:p>
+      <w:pPr>
+        <w:ind w:left="1440"/>
+        <w:rPr>
+          <w:rStyle w:val="Strong"/>
+          <w:b w:val="0"/>
+          <w:bCs w:val="0"/>
+        </w:rPr>
+      </w:pPr>
+      <w:r>
+        <w:rPr>
+          <w:noProof/>
+        </w:rPr>
+        <w:lastRenderedPageBreak/>
+        <w:drawing>
+          <wp:inline distT="0" distB="0" distL="0" distR="0" wp14:anchorId="1B3D5BCF" wp14:editId="7455A74A">
+            <wp:extent cx="2501900" cy="1825882"/>
+            <wp:effectExtent l="0" t="0" r="0" b="3175"/>
+            <wp:docPr id="19" name="Picture 19"/>
+            <wp:cNvGraphicFramePr>
+              <a:graphicFrameLocks xmlns:a="http://schemas.openxmlformats.org/drawingml/2006/main" noChangeAspect="1"/>
+            </wp:cNvGraphicFramePr>
+            <a:graphic xmlns:a="http://schemas.openxmlformats.org/drawingml/2006/main">
+              <a:graphicData uri="http://schemas.openxmlformats.org/drawingml/2006/picture">
+                <pic:pic xmlns:pic="http://schemas.openxmlformats.org/drawingml/2006/picture">
+                  <pic:nvPicPr>
+                    <pic:cNvPr id="1" name=""/>
+                    <pic:cNvPicPr/>
+                  </pic:nvPicPr>
+                  <pic:blipFill>
+                    <a:blip r:embed="rId23"/>
+                    <a:stretch>
+                      <a:fillRect/>
+                    </a:stretch>
+                  </pic:blipFill>
+                  <pic:spPr>
+                    <a:xfrm>
+                      <a:off x="0" y="0"/>
+                      <a:ext cx="2504193" cy="1827555"/>
+                    </a:xfrm>
+                    <a:prstGeom prst="rect">
+                      <a:avLst/>
+                    </a:prstGeom>
+                  </pic:spPr>
+                </pic:pic>
+              </a:graphicData>
+            </a:graphic>
+          </wp:inline>
+        </w:drawing>
+      </w:r>
+    </w:p>
+    <w:p>
+      <w:pPr>
+        <w:pStyle w:val="ListParagraph"/>
+        <w:numPr>
+          <w:ilvl w:val="0"/>
+          <w:numId w:val="2"/>
+        </w:numPr>
+      </w:pPr>
+      <w:r>
+        <w:t>Now add Gallery Control and select data source as Surveys</w:t>
+      </w:r>
+    </w:p>
+    <w:p>
+      <w:pPr>
+        <w:ind w:left="720"/>
+      </w:pPr>
+      <w:r>
+        <w:t xml:space="preserve"> </w:t>
+      </w:r>
+      <w:r>
+        <w:rPr>
+          <w:noProof/>
+        </w:rPr>
+        <w:drawing>
+          <wp:inline distT="0" distB="0" distL="0" distR="0" wp14:anchorId="77DA928A" wp14:editId="17349D10">
+            <wp:extent cx="3429000" cy="2678313"/>
+            <wp:effectExtent l="0" t="0" r="0" b="8255"/>
+            <wp:docPr id="21" name="Picture 21"/>
+            <wp:cNvGraphicFramePr>
+              <a:graphicFrameLocks xmlns:a="http://schemas.openxmlformats.org/drawingml/2006/main" noChangeAspect="1"/>
+            </wp:cNvGraphicFramePr>
+            <a:graphic xmlns:a="http://schemas.openxmlformats.org/drawingml/2006/main">
+              <a:graphicData uri="http://schemas.openxmlformats.org/drawingml/2006/picture">
+                <pic:pic xmlns:pic="http://schemas.openxmlformats.org/drawingml/2006/picture">
+                  <pic:nvPicPr>
+                    <pic:cNvPr id="1" name=""/>
+                    <pic:cNvPicPr/>
+                  </pic:nvPicPr>
+                  <pic:blipFill>
+                    <a:blip r:embed="rId24"/>
+                    <a:stretch>
+                      <a:fillRect/>
+                    </a:stretch>
+                  </pic:blipFill>
+                  <pic:spPr>
+                    <a:xfrm>
+                      <a:off x="0" y="0"/>
+                      <a:ext cx="3432488" cy="2681038"/>
+                    </a:xfrm>
+                    <a:prstGeom prst="rect">
+                      <a:avLst/>
+                    </a:prstGeom>
+                  </pic:spPr>
+                </pic:pic>
+              </a:graphicData>
+            </a:graphic>
+          </wp:inline>
+        </w:drawing>
+      </w:r>
+    </w:p>
+    <w:p>
+      <w:pPr>
+        <w:pStyle w:val="ListParagraph"/>
+        <w:numPr>
+          <w:ilvl w:val="0"/>
+          <w:numId w:val="2"/>
+        </w:numPr>
+        <w:rPr>
+          <w:rStyle w:val="Strong"/>
+          <w:b w:val="0"/>
+          <w:bCs w:val="0"/>
+        </w:rPr>
+      </w:pPr>
+      <w:r>
+        <w:rPr>
+          <w:rStyle w:val="Strong"/>
+          <w:b w:val="0"/>
+          <w:bCs w:val="0"/>
+        </w:rPr>
+        <w:t>Output – Data display from Surveys entity</w:t>
+      </w:r>
+    </w:p>
+    <w:p>
+      <w:pPr>
+        <w:ind w:left="1440"/>
+      </w:pPr>
+      <w:r>
+        <w:rPr>
+          <w:noProof/>
+        </w:rPr>
+        <w:drawing>
+          <wp:inline distT="0" distB="0" distL="0" distR="0" wp14:anchorId="4CA04038" wp14:editId="47D9979B">
+            <wp:extent cx="1943688" cy="3416300"/>
+            <wp:effectExtent l="0" t="0" r="0" b="0"/>
+            <wp:docPr id="16" name="Picture 16"/>
+            <wp:cNvGraphicFramePr>
+              <a:graphicFrameLocks xmlns:a="http://schemas.openxmlformats.org/drawingml/2006/main" noChangeAspect="1"/>
+            </wp:cNvGraphicFramePr>
+            <a:graphic xmlns:a="http://schemas.openxmlformats.org/drawingml/2006/main">
+              <a:graphicData uri="http://schemas.openxmlformats.org/drawingml/2006/picture">
+                <pic:pic xmlns:pic="http://schemas.openxmlformats.org/drawingml/2006/picture">
+                  <pic:nvPicPr>
+                    <pic:cNvPr id="1" name=""/>
+                    <pic:cNvPicPr/>
+                  </pic:nvPicPr>
+                  <pic:blipFill>
+                    <a:blip r:embed="rId25"/>
+                    <a:stretch>
+                      <a:fillRect/>
+                    </a:stretch>
+                  </pic:blipFill>
+                  <pic:spPr>
+                    <a:xfrm>
+                      <a:off x="0" y="0"/>
+                      <a:ext cx="1950264" cy="3427858"/>
+                    </a:xfrm>
+                    <a:prstGeom prst="rect">
+                      <a:avLst/>
+                    </a:prstGeom>
+                  </pic:spPr>
+                </pic:pic>
+              </a:graphicData>
+            </a:graphic>
+          </wp:inline>
+        </w:drawing>
+      </w:r>
+    </w:p>
     <w:sectPr>
       <w:pgSz w:w="11906" w:h="16838"/>
       <w:pgMar w:top="1440" w:right="1440" w:bottom="1440" w:left="1440" w:header="708" w:footer="708" w:gutter="0"/>
@@ -2813,7 +2807,7 @@
   <w:abstractNum w:abstractNumId="1" w15:restartNumberingAfterBreak="0">
     <w:nsid w:val="6A7B3360"/>
     <w:multiLevelType w:val="hybridMultilevel"/>
-    <w:tmpl w:val="4992F602"/>
+    <w:tmpl w:val="44085C6A"/>
     <w:lvl w:ilvl="0" w:tplc="0809000F">
       <w:start w:val="1"/>
       <w:numFmt w:val="decimal"/>
@@ -3028,6 +3022,7 @@
     <w:lsdException w:name="HTML Sample" w:semiHidden="1" w:unhideWhenUsed="1"/>
     <w:lsdException w:name="HTML Typewriter" w:semiHidden="1" w:unhideWhenUsed="1"/>
     <w:lsdException w:name="HTML Variable" w:semiHidden="1" w:unhideWhenUsed="1"/>
+    <w:lsdException w:name="Normal Table" w:semiHidden="1" w:unhideWhenUsed="1"/>
     <w:lsdException w:name="annotation subject" w:semiHidden="1" w:unhideWhenUsed="1"/>
     <w:lsdException w:name="No List" w:semiHidden="1" w:unhideWhenUsed="1"/>
     <w:lsdException w:name="Outline List 1" w:semiHidden="1" w:unhideWhenUsed="1"/>
@@ -3073,9 +3068,11 @@
     <w:lsdException w:name="Table Subtle 1" w:semiHidden="1" w:unhideWhenUsed="1"/>
     <w:lsdException w:name="Table Subtle 2" w:semiHidden="1" w:unhideWhenUsed="1"/>
     <w:lsdException w:name="Table Web 1" w:semiHidden="1" w:unhideWhenUsed="1"/>
+    <w:lsdException w:name="Table Web 2" w:semiHidden="1" w:unhideWhenUsed="1"/>
     <w:lsdException w:name="Table Web 3" w:semiHidden="1" w:unhideWhenUsed="1"/>
     <w:lsdException w:name="Balloon Text" w:semiHidden="1" w:unhideWhenUsed="1"/>
     <w:lsdException w:name="Table Grid" w:uiPriority="39"/>
+    <w:lsdException w:name="Table Theme" w:semiHidden="1" w:unhideWhenUsed="1"/>
     <w:lsdException w:name="Placeholder Text" w:semiHidden="1"/>
     <w:lsdException w:name="No Spacing" w:uiPriority="1" w:qFormat="1"/>
     <w:lsdException w:name="Light Shading" w:uiPriority="60"/>

</xml_diff>